<commit_message>
Classifiers and data visualization
scikit.ipynb uses tf_idf.py which requires changes.
</commit_message>
<xml_diff>
--- a/log.docx
+++ b/log.docx
@@ -238,18 +238,159 @@
     </w:p>
     <w:p>
       <w:r>
-        <w:t>compare between LDA an</w:t>
-      </w:r>
+        <w:t xml:space="preserve">compare between LDA and word2vec and </w:t>
+      </w:r>
+      <w:proofErr w:type="spellStart"/>
+      <w:r>
+        <w:t>tfidf</w:t>
+      </w:r>
+      <w:proofErr w:type="spellEnd"/>
+    </w:p>
+    <w:p/>
+    <w:p>
+      <w:r>
+        <w:t>02/02/2020</w:t>
+      </w:r>
+    </w:p>
+    <w:p>
+      <w:proofErr w:type="spellStart"/>
+      <w:r>
+        <w:t>WordCloud</w:t>
+      </w:r>
+      <w:proofErr w:type="spellEnd"/>
+      <w:r>
+        <w:t>- visual representation of words in each genre, gives better understanding of the genre</w:t>
+      </w:r>
+    </w:p>
+    <w:p>
+      <w:proofErr w:type="spellStart"/>
+      <w:r>
+        <w:t>SeaBorn</w:t>
+      </w:r>
+      <w:proofErr w:type="spellEnd"/>
+      <w:r>
+        <w:t>-graph of our dataset</w:t>
+      </w:r>
+    </w:p>
+    <w:p>
+      <w:hyperlink r:id="rId11" w:history="1">
+        <w:r>
+          <w:rPr>
+            <w:rStyle w:val="Hyperlink"/>
+          </w:rPr>
+          <w:t>https://seaborn.pydata.org/tutorial/categorical.html</w:t>
+        </w:r>
+      </w:hyperlink>
+    </w:p>
+    <w:p>
+      <w:proofErr w:type="spellStart"/>
+      <w:proofErr w:type="gramStart"/>
+      <w:r>
+        <w:t>dataset:whole</w:t>
+      </w:r>
+      <w:proofErr w:type="spellEnd"/>
+      <w:proofErr w:type="gramEnd"/>
+    </w:p>
+    <w:p>
+      <w:r>
+        <w:t>1 genre/dataset after cleaning</w:t>
+      </w:r>
+    </w:p>
+    <w:p>
+      <w:r>
+        <w:rPr>
+          <w:noProof/>
+          <w:lang w:eastAsia="en-IN"/>
+        </w:rPr>
+        <w:drawing>
+          <wp:inline distT="0" distB="0" distL="0" distR="0">
+            <wp:extent cx="5731510" cy="2675255"/>
+            <wp:effectExtent l="0" t="0" r="2540" b="0"/>
+            <wp:docPr id="1" name="Picture 1"/>
+            <wp:cNvGraphicFramePr>
+              <a:graphicFrameLocks xmlns:a="http://schemas.openxmlformats.org/drawingml/2006/main" noChangeAspect="1"/>
+            </wp:cNvGraphicFramePr>
+            <a:graphic xmlns:a="http://schemas.openxmlformats.org/drawingml/2006/main">
+              <a:graphicData uri="http://schemas.openxmlformats.org/drawingml/2006/picture">
+                <pic:pic xmlns:pic="http://schemas.openxmlformats.org/drawingml/2006/picture">
+                  <pic:nvPicPr>
+                    <pic:cNvPr id="1" name="countplot1.png"/>
+                    <pic:cNvPicPr/>
+                  </pic:nvPicPr>
+                  <pic:blipFill>
+                    <a:blip r:embed="rId12">
+                      <a:extLst>
+                        <a:ext uri="{28A0092B-C50C-407E-A947-70E740481C1C}">
+                          <a14:useLocalDpi xmlns:a14="http://schemas.microsoft.com/office/drawing/2010/main" val="0"/>
+                        </a:ext>
+                      </a:extLst>
+                    </a:blip>
+                    <a:stretch>
+                      <a:fillRect/>
+                    </a:stretch>
+                  </pic:blipFill>
+                  <pic:spPr>
+                    <a:xfrm>
+                      <a:off x="0" y="0"/>
+                      <a:ext cx="5731510" cy="2675255"/>
+                    </a:xfrm>
+                    <a:prstGeom prst="rect">
+                      <a:avLst/>
+                    </a:prstGeom>
+                  </pic:spPr>
+                </pic:pic>
+              </a:graphicData>
+            </a:graphic>
+          </wp:inline>
+        </w:drawing>
+      </w:r>
+    </w:p>
+    <w:p/>
+    <w:p>
+      <w:proofErr w:type="spellStart"/>
+      <w:r>
+        <w:lastRenderedPageBreak/>
+        <w:t>Scikit</w:t>
+      </w:r>
+      <w:proofErr w:type="spellEnd"/>
+      <w:r>
+        <w:t xml:space="preserve"> Learn:</w:t>
+      </w:r>
+    </w:p>
+    <w:p>
+      <w:hyperlink r:id="rId13" w:anchor="machine-learning-the-problem-setting" w:history="1">
+        <w:r>
+          <w:rPr>
+            <w:rStyle w:val="Hyperlink"/>
+          </w:rPr>
+          <w:t>https://scikit-learn.org/stable/tutorial/basic/tutorial.html#machine-learning-the-problem-setting</w:t>
+        </w:r>
+      </w:hyperlink>
+    </w:p>
+    <w:p/>
+    <w:p>
+      <w:r>
+        <w:t>Multinomial Naive Bayes</w:t>
+      </w:r>
+    </w:p>
+    <w:p>
+      <w:r>
+        <w:t>Linear support Vector machine—better result on first 100 summaries</w:t>
+      </w:r>
+    </w:p>
+    <w:p>
+      <w:hyperlink r:id="rId14" w:history="1">
+        <w:r>
+          <w:rPr>
+            <w:rStyle w:val="Hyperlink"/>
+          </w:rPr>
+          <w:t>https://towardsdatascience.com/support-vector-machine-introduction-to-machine-learning-algorithms-934a444fca47</w:t>
+        </w:r>
+      </w:hyperlink>
+    </w:p>
+    <w:p>
       <w:bookmarkStart w:id="0" w:name="_GoBack"/>
       <w:bookmarkEnd w:id="0"/>
-      <w:r>
-        <w:t xml:space="preserve">d word2vec and </w:t>
-      </w:r>
-      <w:proofErr w:type="spellStart"/>
-      <w:r>
-        <w:t>tfidf</w:t>
-      </w:r>
-      <w:proofErr w:type="spellEnd"/>
     </w:p>
     <w:sectPr>
       <w:pgSz w:w="11906" w:h="16838"/>
@@ -783,7 +924,6 @@
     <w:name w:val="Hyperlink"/>
     <w:basedOn w:val="DefaultParagraphFont"/>
     <w:uiPriority w:val="99"/>
-    <w:semiHidden/>
     <w:unhideWhenUsed/>
     <w:rsid w:val="00E10AFE"/>
     <w:rPr>

</xml_diff>

<commit_message>
Clean code in 16_02 preprocessed data in csv form also available
I have marked from where to start executing in 16_02, no need to clean data every time
</commit_message>
<xml_diff>
--- a/log.docx
+++ b/log.docx
@@ -389,9 +389,137 @@
       </w:hyperlink>
     </w:p>
     <w:p>
+      <w:r>
+        <w:t>Decision Tree</w:t>
+      </w:r>
+    </w:p>
+    <w:p>
+      <w:r>
+        <w:t>Linear support vector</w:t>
+      </w:r>
+    </w:p>
+    <w:p>
+      <w:r>
+        <w:t>Logistic Regression</w:t>
+      </w:r>
+    </w:p>
+    <w:p/>
+    <w:p>
+      <w:r>
+        <w:t>15/02/2020</w:t>
+      </w:r>
+    </w:p>
+    <w:p>
+      <w:pPr>
+        <w:rPr>
+          <w:b/>
+        </w:rPr>
+      </w:pPr>
+      <w:r>
+        <w:rPr>
+          <w:b/>
+        </w:rPr>
+        <w:t>RNN:</w:t>
+      </w:r>
+    </w:p>
+    <w:p>
+      <w:pPr>
+        <w:shd w:val="clear" w:color="auto" w:fill="FFFFFF"/>
+        <w:spacing w:after="0" w:line="240" w:lineRule="auto"/>
+        <w:rPr>
+          <w:rFonts w:ascii="Arial" w:eastAsia="Times New Roman" w:hAnsi="Arial" w:cs="Arial"/>
+          <w:color w:val="222222"/>
+          <w:sz w:val="24"/>
+          <w:szCs w:val="24"/>
+          <w:lang w:eastAsia="en-IN"/>
+        </w:rPr>
+      </w:pPr>
+      <w:r>
+        <w:rPr>
+          <w:rFonts w:ascii="Arial" w:eastAsia="Times New Roman" w:hAnsi="Arial" w:cs="Arial"/>
+          <w:color w:val="222222"/>
+          <w:sz w:val="24"/>
+          <w:szCs w:val="24"/>
+          <w:lang w:eastAsia="en-IN"/>
+        </w:rPr>
+        <w:t>Why do we need convolution?</w:t>
+      </w:r>
       <w:bookmarkStart w:id="0" w:name="_GoBack"/>
       <w:bookmarkEnd w:id="0"/>
     </w:p>
+    <w:p>
+      <w:pPr>
+        <w:shd w:val="clear" w:color="auto" w:fill="FFFFFF"/>
+        <w:spacing w:after="0" w:line="240" w:lineRule="auto"/>
+        <w:rPr>
+          <w:rFonts w:ascii="Arial" w:eastAsia="Times New Roman" w:hAnsi="Arial" w:cs="Arial"/>
+          <w:color w:val="222222"/>
+          <w:sz w:val="21"/>
+          <w:szCs w:val="21"/>
+          <w:lang w:eastAsia="en-IN"/>
+        </w:rPr>
+      </w:pPr>
+      <w:r>
+        <w:rPr>
+          <w:rFonts w:ascii="Arial" w:eastAsia="Times New Roman" w:hAnsi="Arial" w:cs="Arial"/>
+          <w:b/>
+          <w:bCs/>
+          <w:color w:val="222222"/>
+          <w:sz w:val="24"/>
+          <w:szCs w:val="24"/>
+          <w:lang w:eastAsia="en-IN"/>
+        </w:rPr>
+        <w:t>Convolution</w:t>
+      </w:r>
+      <w:r>
+        <w:rPr>
+          <w:rFonts w:ascii="Arial" w:eastAsia="Times New Roman" w:hAnsi="Arial" w:cs="Arial"/>
+          <w:color w:val="222222"/>
+          <w:sz w:val="24"/>
+          <w:szCs w:val="24"/>
+          <w:lang w:eastAsia="en-IN"/>
+        </w:rPr>
+        <w:t> is important because it relates the three signals of interest: the input signal, the output signal, and the impulse response. It is a formal mathematical operation, just as multiplication, addition, and integration.</w:t>
+      </w:r>
+    </w:p>
+    <w:p/>
+    <w:p>
+      <w:proofErr w:type="spellStart"/>
+      <w:r>
+        <w:t>Nueral</w:t>
+      </w:r>
+      <w:proofErr w:type="spellEnd"/>
+      <w:r>
+        <w:t xml:space="preserve"> Networks:</w:t>
+      </w:r>
+    </w:p>
+    <w:p>
+      <w:hyperlink r:id="rId15" w:history="1">
+        <w:r>
+          <w:rPr>
+            <w:rStyle w:val="Hyperlink"/>
+          </w:rPr>
+          <w:t>https://www.investopedia.com/terms/n/neuralnetwork.asp</w:t>
+        </w:r>
+      </w:hyperlink>
+    </w:p>
+    <w:p>
+      <w:r>
+        <w:t>RNN:</w:t>
+      </w:r>
+    </w:p>
+    <w:p>
+      <w:hyperlink r:id="rId16" w:history="1">
+        <w:r>
+          <w:rPr>
+            <w:rStyle w:val="Hyperlink"/>
+          </w:rPr>
+          <w:t>https://en.wikipedia.org/wiki/Machine_learning</w:t>
+        </w:r>
+      </w:hyperlink>
+    </w:p>
+    <w:p/>
+    <w:p/>
     <w:sectPr>
       <w:pgSz w:w="11906" w:h="16838"/>
       <w:pgMar w:top="1440" w:right="1440" w:bottom="1440" w:left="1440" w:header="708" w:footer="708" w:gutter="0"/>
@@ -947,6 +1075,11 @@
     <w:basedOn w:val="DefaultParagraphFont"/>
     <w:rsid w:val="00664A25"/>
   </w:style>
+  <w:style w:type="character" w:customStyle="1" w:styleId="e24kjd">
+    <w:name w:val="e24kjd"/>
+    <w:basedOn w:val="DefaultParagraphFont"/>
+    <w:rsid w:val="008547CF"/>
+  </w:style>
 </w:styles>
 </file>
 

</xml_diff>